<commit_message>
Finish reviews, prepare PDFs. Ready to send.
</commit_message>
<xml_diff>
--- a/research_review.docx
+++ b/research_review.docx
@@ -53,19 +53,7 @@
         <w:rPr>
           <w:lang w:val="en-US"/>
         </w:rPr>
-        <w:t xml:space="preserve">, Deep Thought, </w:t>
-      </w:r>
-      <w:r>
-        <w:rPr>
-          <w:lang w:val="en-US"/>
-        </w:rPr>
-        <w:t>Deep Thought</w:t>
-      </w:r>
-      <w:r>
-        <w:rPr>
-          <w:lang w:val="en-US"/>
-        </w:rPr>
-        <w:t xml:space="preserve"> 2 and Deep Blue I. The improvement in each step made the final Deep Blue possible.</w:t>
+        <w:t>, Deep Thought, Deep Thought 2 and Deep Blue I. The improvement in each step made the final Deep Blue possible.</w:t>
       </w:r>
     </w:p>
     <w:p>
@@ -176,13 +164,114 @@
         <w:rPr>
           <w:lang w:val="en-US"/>
         </w:rPr>
-        <w:t xml:space="preserve"> The main parameters of the hardware search is the depth of the search and the depth of the offset</w:t>
+        <w:t xml:space="preserve"> The main parameters of the hardware search </w:t>
+      </w:r>
+      <w:r>
+        <w:rPr>
+          <w:lang w:val="en-US"/>
+        </w:rPr>
+        <w:t>are</w:t>
+      </w:r>
+      <w:r>
+        <w:rPr>
+          <w:lang w:val="en-US"/>
+        </w:rPr>
+        <w:t xml:space="preserve"> the depth of the search and the depth of the offset</w:t>
       </w:r>
       <w:r>
         <w:rPr>
           <w:lang w:val="en-US"/>
         </w:rPr>
         <w:t xml:space="preserve"> searches, to detect specific conditions.</w:t>
+      </w:r>
+    </w:p>
+    <w:p>
+      <w:pPr>
+        <w:rPr>
+          <w:lang w:val="en-US"/>
+        </w:rPr>
+      </w:pPr>
+      <w:r>
+        <w:rPr>
+          <w:lang w:val="en-US"/>
+        </w:rPr>
+        <w:t>The parallel search is also an important had a structured way of calculating the variations with processor hierarchy, c</w:t>
+      </w:r>
+      <w:r>
+        <w:rPr>
+          <w:lang w:val="en-US"/>
+        </w:rPr>
+        <w:t>ontrol distribution and synchronization. It is interesting to know that the Deep Blue parallel search was not deterministic depending of time and processor job assignments.</w:t>
+      </w:r>
+    </w:p>
+    <w:p>
+      <w:pPr>
+        <w:rPr>
+          <w:lang w:val="en-US"/>
+        </w:rPr>
+      </w:pPr>
+      <w:r>
+        <w:rPr>
+          <w:lang w:val="en-US"/>
+        </w:rPr>
+        <w:t>The evaluation function had around 8000 features, some were very simple and others very complex. These features could be static, as the beginning of the search, or dynamic, they could change during the search, for example, king safety. The large majority of the evaluation functions were created/tuned by hand.</w:t>
+      </w:r>
+    </w:p>
+    <w:p>
+      <w:pPr>
+        <w:rPr>
+          <w:lang w:val="en-US"/>
+        </w:rPr>
+      </w:pPr>
+      <w:r>
+        <w:rPr>
+          <w:lang w:val="en-US"/>
+        </w:rPr>
+        <w:t>Just as comments, it worth mentioning that Deep Blue had a large opening book, defining the first moves and variations. It also had an extended book, with games from Grandmasters to play in the absence of the opening book. There was a mechanism to assign bonus (or penalties) for moves played in the Grandmasters database. And it had an endgame database including all chess positions with five or fewer pieces.</w:t>
+      </w:r>
+    </w:p>
+    <w:p>
+      <w:pPr>
+        <w:rPr>
+          <w:lang w:val="en-US"/>
+        </w:rPr>
+      </w:pPr>
+      <w:r>
+        <w:rPr>
+          <w:lang w:val="en-US"/>
+        </w:rPr>
+        <w:t>The time control had two limits, the first limit was the total time divided by the probable number of moves to play</w:t>
+      </w:r>
+      <w:r>
+        <w:rPr>
+          <w:lang w:val="en-US"/>
+        </w:rPr>
+        <w:t>, this time were taken per move</w:t>
+      </w:r>
+      <w:r>
+        <w:rPr>
+          <w:lang w:val="en-US"/>
+        </w:rPr>
+        <w:t xml:space="preserve">. </w:t>
+      </w:r>
+      <w:r>
+        <w:rPr>
+          <w:lang w:val="en-US"/>
+        </w:rPr>
+        <w:t>This limit had a time buffer as reserve. The second limit was used as panic button, if the suggested move had a red flag it would be used to improve it.</w:t>
+      </w:r>
+    </w:p>
+    <w:p>
+      <w:pPr>
+        <w:rPr>
+          <w:lang w:val="en-US"/>
+        </w:rPr>
+      </w:pPr>
+      <w:r>
+        <w:rPr>
+          <w:lang w:val="en-US"/>
+        </w:rPr>
+        <w:t>The main conclusion of the paper is that Deep Blue is the sum of all this factors and not just one of them, everything was important to reach the goal of the project.</w:t>
       </w:r>
       <w:bookmarkStart w:id="0" w:name="_GoBack"/>
       <w:bookmarkEnd w:id="0"/>

</xml_diff>